<commit_message>
Decorator Pattern in TS
</commit_message>
<xml_diff>
--- a/00_MVC Design Pattern/MVC.docx
+++ b/00_MVC Design Pattern/MVC.docx
@@ -145,6 +145,12 @@
         </w:rPr>
         <w:t>Model</w:t>
       </w:r>
+      <w:r>
+        <w:rPr>
+          <w:lang w:val="en-AU"/>
+        </w:rPr>
+        <w:t>: The Application Object</w:t>
+      </w:r>
     </w:p>
     <w:p>
       <w:pPr>
@@ -371,7 +377,13 @@
         <w:rPr>
           <w:lang w:val="en-AU"/>
         </w:rPr>
-        <w:t xml:space="preserve">View  </w:t>
+        <w:t>View: Screen Presentation</w:t>
+      </w:r>
+      <w:r>
+        <w:rPr>
+          <w:lang w:val="en-AU"/>
+        </w:rPr>
+        <w:t xml:space="preserve"> </w:t>
       </w:r>
     </w:p>
     <w:p>
@@ -533,6 +545,24 @@
         </w:rPr>
         <w:t>ler</w:t>
       </w:r>
+      <w:r>
+        <w:rPr>
+          <w:lang w:val="en-AU"/>
+        </w:rPr>
+        <w:t xml:space="preserve">: the way UI acts to </w:t>
+      </w:r>
+      <w:r>
+        <w:rPr>
+          <w:lang w:val="en-AU"/>
+        </w:rPr>
+        <w:t>user</w:t>
+      </w:r>
+      <w:r>
+        <w:rPr>
+          <w:lang w:val="en-AU"/>
+        </w:rPr>
+        <w:t xml:space="preserve"> input</w:t>
+      </w:r>
     </w:p>
     <w:p>
       <w:pPr>
@@ -700,20 +730,7 @@
           <w:shd w:val="clear" w:color="auto" w:fill="FFFFFF"/>
           <w:lang w:eastAsia="ko-KR"/>
         </w:rPr>
-        <w:t>It controls the data flow into model object and updates the view whenever data changes. It keeps view and mod</w:t>
-      </w:r>
-      <w:bookmarkStart w:id="0" w:name="_GoBack"/>
-      <w:bookmarkEnd w:id="0"/>
-      <w:r>
-        <w:rPr>
-          <w:rFonts w:eastAsia="Times New Roman" w:cs="Times New Roman"/>
-          <w:color w:val="000000"/>
-          <w:sz w:val="22"/>
-          <w:szCs w:val="22"/>
-          <w:shd w:val="clear" w:color="auto" w:fill="FFFFFF"/>
-          <w:lang w:eastAsia="ko-KR"/>
-        </w:rPr>
-        <w:t>el separate.</w:t>
+        <w:t>It controls the data flow into model object and updates the view whenever data changes. It keeps view and model separate.</w:t>
       </w:r>
     </w:p>
     <w:p>
@@ -1156,7 +1173,59 @@
         </w:rPr>
       </w:pPr>
     </w:p>
-    <w:p/>
+    <w:p>
+      <w:pPr>
+        <w:pStyle w:val="NormalWeb"/>
+        <w:spacing w:before="0" w:beforeAutospacing="0" w:after="144" w:afterAutospacing="0" w:line="360" w:lineRule="atLeast"/>
+        <w:ind w:left="48" w:right="48"/>
+        <w:jc w:val="both"/>
+        <w:rPr>
+          <w:rFonts w:asciiTheme="minorHAnsi" w:hAnsiTheme="minorHAnsi"/>
+          <w:color w:val="000000"/>
+          <w:sz w:val="20"/>
+          <w:szCs w:val="20"/>
+        </w:rPr>
+      </w:pPr>
+      <w:r>
+        <w:rPr>
+          <w:rFonts w:asciiTheme="minorHAnsi" w:hAnsiTheme="minorHAnsi"/>
+          <w:color w:val="000000"/>
+          <w:sz w:val="20"/>
+          <w:szCs w:val="20"/>
+        </w:rPr>
+        <w:t>Observer pattern can be implemented – between model and view</w:t>
+      </w:r>
+    </w:p>
+    <w:p>
+      <w:pPr>
+        <w:rPr>
+          <w:rFonts w:eastAsia="Times New Roman" w:cs="Times New Roman"/>
+          <w:sz w:val="22"/>
+          <w:szCs w:val="22"/>
+          <w:lang w:eastAsia="ko-KR"/>
+        </w:rPr>
+      </w:pPr>
+      <w:r>
+        <w:rPr>
+          <w:rFonts w:eastAsia="Times New Roman" w:cs="Times New Roman"/>
+          <w:color w:val="333333"/>
+          <w:sz w:val="22"/>
+          <w:szCs w:val="22"/>
+          <w:shd w:val="clear" w:color="auto" w:fill="FFFFFF"/>
+          <w:lang w:eastAsia="ko-KR"/>
+        </w:rPr>
+        <w:t>MVC decouples views and models by establishing a subscribe/notify protocol between them. A view must ensure that its appearance reflects the state of the model. Whenever the model’s data changes, the model notifies views that depend on it. In response, each view gets an opportunity to update itself.</w:t>
+      </w:r>
+    </w:p>
+    <w:p>
+      <w:pPr>
+        <w:rPr>
+          <w:lang w:val="en-AU" w:eastAsia="ko-KR"/>
+        </w:rPr>
+      </w:pPr>
+      <w:bookmarkStart w:id="0" w:name="_GoBack"/>
+      <w:bookmarkEnd w:id="0"/>
+    </w:p>
     <w:sectPr>
       <w:pgSz w:w="11900" w:h="16840"/>
       <w:pgMar w:top="1440" w:right="1440" w:bottom="1440" w:left="1440" w:header="708" w:footer="708" w:gutter="0"/>

</xml_diff>